<commit_message>
Removed extra space (1)
Removed extra space
</commit_message>
<xml_diff>
--- a/programmingHistory.docx
+++ b/programmingHistory.docx
@@ -37,30 +37,29 @@
       <w:r>
         <w:t>blastics</w:t>
       </w:r>
-      <w:proofErr w:type="spellEnd"/>
-    </w:p>
-    <w:p>
-      <w:r>
-        <w:t>R and basic command line</w:t>
-      </w:r>
-    </w:p>
-    <w:p/>
-    <w:p>
-      <w:r>
-        <w:t>Couple years of R experience</w:t>
-      </w:r>
-    </w:p>
-    <w:p>
-      <w:r>
-        <w:t>Some minor R</w:t>
-      </w:r>
-    </w:p>
-    <w:p>
-      <w:r>
-        <w:t>Couple months R</w:t>
-      </w:r>
       <w:bookmarkStart w:id="0" w:name="_GoBack"/>
       <w:bookmarkEnd w:id="0"/>
+      <w:proofErr w:type="spellEnd"/>
+    </w:p>
+    <w:p>
+      <w:r>
+        <w:t>R and basic command line</w:t>
+      </w:r>
+    </w:p>
+    <w:p>
+      <w:r>
+        <w:t>Couple years of R experience</w:t>
+      </w:r>
+    </w:p>
+    <w:p>
+      <w:r>
+        <w:t>Some minor R</w:t>
+      </w:r>
+    </w:p>
+    <w:p>
+      <w:r>
+        <w:t>Couple months R</w:t>
+      </w:r>
     </w:p>
     <w:sectPr>
       <w:pgSz w:w="12240" w:h="15840"/>

</xml_diff>